<commit_message>
added all the files
</commit_message>
<xml_diff>
--- a/Docker.docx
+++ b/Docker.docx
@@ -2,52 +2,6 @@
 <file path=word/document.xml><?xml version="1.0" encoding="utf-8"?>
 <w:document xmlns:wpc="http://schemas.microsoft.com/office/word/2010/wordprocessingCanvas" xmlns:cx="http://schemas.microsoft.com/office/drawing/2014/chartex" xmlns:mc="http://schemas.openxmlformats.org/markup-compatibility/2006" xmlns:o="urn:schemas-microsoft-com:office:office" xmlns:r="http://schemas.openxmlformats.org/officeDocument/2006/relationships" xmlns:m="http://schemas.openxmlformats.org/officeDocument/2006/math" xmlns:v="urn:schemas-microsoft-com:vml" xmlns:wp14="http://schemas.microsoft.com/office/word/2010/wordprocessingDrawing" xmlns:wp="http://schemas.openxmlformats.org/drawingml/2006/wordprocessingDrawing" xmlns:w10="urn:schemas-microsoft-com:office:word" xmlns:w="http://schemas.openxmlformats.org/wordprocessingml/2006/main" xmlns:w14="http://schemas.microsoft.com/office/word/2010/wordml" xmlns:w15="http://schemas.microsoft.com/office/word/2012/wordml" xmlns:w16se="http://schemas.microsoft.com/office/word/2015/wordml/symex" xmlns:wpg="http://schemas.microsoft.com/office/word/2010/wordprocessingGroup" xmlns:wpi="http://schemas.microsoft.com/office/word/2010/wordprocessingInk" xmlns:wne="http://schemas.microsoft.com/office/word/2006/wordml" xmlns:wps="http://schemas.microsoft.com/office/word/2010/wordprocessingShape" mc:Ignorable="w14 w15 w16se wp14">
   <w:body>
-    <w:p>
-      <w:pPr>
-        <w:tabs>
-          <w:tab w:val="left" w:pos="1700"/>
-        </w:tabs>
-        <w:rPr>
-          <w:b/>
-          <w:sz w:val="24"/>
-          <w:szCs w:val="24"/>
-          <w:highlight w:val="red"/>
-          <w:u w:val="single"/>
-        </w:rPr>
-      </w:pPr>
-      <w:r>
-        <w:rPr>
-          <w:b/>
-          <w:sz w:val="24"/>
-          <w:szCs w:val="24"/>
-          <w:highlight w:val="red"/>
-          <w:u w:val="single"/>
-        </w:rPr>
-        <w:t xml:space="preserve">Note – text </w:t>
-      </w:r>
-      <w:proofErr w:type="spellStart"/>
-      <w:r>
-        <w:rPr>
-          <w:b/>
-          <w:sz w:val="24"/>
-          <w:szCs w:val="24"/>
-          <w:highlight w:val="red"/>
-          <w:u w:val="single"/>
-        </w:rPr>
-        <w:t>highlited</w:t>
-      </w:r>
-      <w:proofErr w:type="spellEnd"/>
-      <w:r>
-        <w:rPr>
-          <w:b/>
-          <w:sz w:val="24"/>
-          <w:szCs w:val="24"/>
-          <w:highlight w:val="red"/>
-          <w:u w:val="single"/>
-        </w:rPr>
-        <w:t xml:space="preserve"> is that we need to changed </w:t>
-      </w:r>
-    </w:p>
     <w:p>
       <w:pPr>
         <w:tabs>
@@ -206,495 +160,25 @@
           <w:tab w:val="left" w:pos="1700"/>
         </w:tabs>
         <w:rPr>
-          <w:b/>
-          <w:sz w:val="32"/>
-          <w:szCs w:val="32"/>
-          <w:highlight w:val="red"/>
-          <w:u w:val="single"/>
-        </w:rPr>
-      </w:pPr>
-      <w:r>
-        <w:rPr>
-          <w:b/>
-          <w:sz w:val="32"/>
-          <w:szCs w:val="32"/>
-          <w:highlight w:val="red"/>
-          <w:u w:val="single"/>
-        </w:rPr>
-        <w:t>Docker installation</w:t>
-      </w:r>
-    </w:p>
-    <w:p>
-      <w:pPr>
-        <w:tabs>
-          <w:tab w:val="left" w:pos="1700"/>
-        </w:tabs>
-        <w:rPr>
           <w:sz w:val="20"/>
           <w:szCs w:val="20"/>
-          <w:highlight w:val="yellow"/>
-        </w:rPr>
-      </w:pPr>
-      <w:proofErr w:type="spellStart"/>
-      <w:r>
-        <w:rPr>
-          <w:sz w:val="20"/>
-          <w:szCs w:val="20"/>
-          <w:highlight w:val="yellow"/>
-        </w:rPr>
-        <w:t>sudo</w:t>
-      </w:r>
-      <w:proofErr w:type="spellEnd"/>
-      <w:r>
-        <w:rPr>
-          <w:sz w:val="20"/>
-          <w:szCs w:val="20"/>
-          <w:highlight w:val="yellow"/>
-        </w:rPr>
-        <w:t xml:space="preserve"> apt update</w:t>
-      </w:r>
-    </w:p>
-    <w:p>
-      <w:pPr>
-        <w:tabs>
-          <w:tab w:val="left" w:pos="1700"/>
-        </w:tabs>
-        <w:rPr>
-          <w:sz w:val="20"/>
-          <w:szCs w:val="20"/>
-          <w:highlight w:val="yellow"/>
-        </w:rPr>
-      </w:pPr>
-      <w:proofErr w:type="spellStart"/>
-      <w:r>
-        <w:rPr>
-          <w:sz w:val="20"/>
-          <w:szCs w:val="20"/>
-          <w:highlight w:val="yellow"/>
-        </w:rPr>
-        <w:t>sudo</w:t>
-      </w:r>
-      <w:proofErr w:type="spellEnd"/>
-      <w:r>
-        <w:rPr>
-          <w:sz w:val="20"/>
-          <w:szCs w:val="20"/>
-          <w:highlight w:val="yellow"/>
-        </w:rPr>
-        <w:t xml:space="preserve"> apt upgrade</w:t>
-      </w:r>
-      <w:r>
-        <w:rPr>
-          <w:sz w:val="20"/>
-          <w:szCs w:val="20"/>
-          <w:highlight w:val="yellow"/>
-        </w:rPr>
-        <w:t xml:space="preserve"> -y</w:t>
-      </w:r>
-    </w:p>
-    <w:p>
-      <w:pPr>
-        <w:tabs>
-          <w:tab w:val="left" w:pos="1700"/>
-        </w:tabs>
-        <w:rPr>
-          <w:sz w:val="20"/>
-          <w:szCs w:val="20"/>
-          <w:highlight w:val="yellow"/>
-        </w:rPr>
-      </w:pPr>
-      <w:proofErr w:type="spellStart"/>
-      <w:r>
-        <w:rPr>
-          <w:sz w:val="20"/>
-          <w:szCs w:val="20"/>
-          <w:highlight w:val="yellow"/>
-        </w:rPr>
-        <w:t>sudo</w:t>
-      </w:r>
-      <w:proofErr w:type="spellEnd"/>
-      <w:r>
-        <w:rPr>
-          <w:sz w:val="20"/>
-          <w:szCs w:val="20"/>
-          <w:highlight w:val="yellow"/>
-        </w:rPr>
-        <w:t xml:space="preserve"> apt install docker.io </w:t>
-      </w:r>
-      <w:r>
-        <w:rPr>
-          <w:sz w:val="20"/>
-          <w:szCs w:val="20"/>
-          <w:highlight w:val="yellow"/>
-        </w:rPr>
-        <w:t>-</w:t>
-      </w:r>
-      <w:r>
-        <w:rPr>
-          <w:sz w:val="20"/>
-          <w:szCs w:val="20"/>
-          <w:highlight w:val="yellow"/>
-        </w:rPr>
-        <w:t>y</w:t>
-      </w:r>
-      <w:r>
-        <w:rPr>
-          <w:sz w:val="20"/>
-          <w:szCs w:val="20"/>
-          <w:highlight w:val="yellow"/>
-        </w:rPr>
-        <w:t xml:space="preserve"> </w:t>
-      </w:r>
-      <w:r>
-        <w:rPr>
-          <w:sz w:val="20"/>
-          <w:szCs w:val="20"/>
-        </w:rPr>
-        <w:t>-     to install docker</w:t>
-      </w:r>
-    </w:p>
-    <w:p>
-      <w:pPr>
-        <w:tabs>
-          <w:tab w:val="left" w:pos="1700"/>
-        </w:tabs>
-        <w:rPr>
-          <w:sz w:val="20"/>
-          <w:szCs w:val="20"/>
-        </w:rPr>
-      </w:pPr>
-      <w:proofErr w:type="spellStart"/>
-      <w:r>
-        <w:rPr>
-          <w:sz w:val="20"/>
-          <w:szCs w:val="20"/>
-          <w:highlight w:val="yellow"/>
-        </w:rPr>
-        <w:t>sudo</w:t>
-      </w:r>
-      <w:proofErr w:type="spellEnd"/>
-      <w:r>
-        <w:rPr>
-          <w:sz w:val="20"/>
-          <w:szCs w:val="20"/>
-          <w:highlight w:val="yellow"/>
-        </w:rPr>
-        <w:t xml:space="preserve"> </w:t>
-      </w:r>
-      <w:proofErr w:type="spellStart"/>
-      <w:r>
-        <w:rPr>
-          <w:sz w:val="20"/>
-          <w:szCs w:val="20"/>
-          <w:highlight w:val="yellow"/>
-        </w:rPr>
-        <w:t>usermod</w:t>
-      </w:r>
-      <w:proofErr w:type="spellEnd"/>
-      <w:r>
-        <w:rPr>
-          <w:sz w:val="20"/>
-          <w:szCs w:val="20"/>
-          <w:highlight w:val="yellow"/>
-        </w:rPr>
-        <w:t xml:space="preserve"> </w:t>
-      </w:r>
-      <w:r>
-        <w:rPr>
-          <w:sz w:val="20"/>
-          <w:szCs w:val="20"/>
-          <w:highlight w:val="yellow"/>
-        </w:rPr>
-        <w:t>-</w:t>
-      </w:r>
-      <w:proofErr w:type="spellStart"/>
-      <w:r>
-        <w:rPr>
-          <w:sz w:val="20"/>
-          <w:szCs w:val="20"/>
-          <w:highlight w:val="yellow"/>
-        </w:rPr>
-        <w:t>aG</w:t>
-      </w:r>
-      <w:proofErr w:type="spellEnd"/>
-      <w:r>
-        <w:rPr>
-          <w:sz w:val="20"/>
-          <w:szCs w:val="20"/>
-          <w:highlight w:val="yellow"/>
-        </w:rPr>
-        <w:t xml:space="preserve"> </w:t>
-      </w:r>
-      <w:proofErr w:type="spellStart"/>
-      <w:r>
-        <w:rPr>
-          <w:sz w:val="20"/>
-          <w:szCs w:val="20"/>
-          <w:highlight w:val="yellow"/>
-        </w:rPr>
-        <w:t>docker</w:t>
-      </w:r>
-      <w:proofErr w:type="spellEnd"/>
-      <w:r>
-        <w:rPr>
-          <w:sz w:val="20"/>
-          <w:szCs w:val="20"/>
-          <w:highlight w:val="yellow"/>
-        </w:rPr>
-        <w:t xml:space="preserve"> </w:t>
-      </w:r>
-      <w:proofErr w:type="spellStart"/>
-      <w:proofErr w:type="gramStart"/>
-      <w:r>
-        <w:rPr>
-          <w:sz w:val="20"/>
-          <w:szCs w:val="20"/>
-          <w:highlight w:val="yellow"/>
-        </w:rPr>
-        <w:t>u</w:t>
-      </w:r>
-      <w:r>
-        <w:rPr>
-          <w:sz w:val="20"/>
-          <w:szCs w:val="20"/>
-          <w:highlight w:val="yellow"/>
-        </w:rPr>
-        <w:t>buntu</w:t>
-      </w:r>
-      <w:proofErr w:type="spellEnd"/>
-      <w:r>
-        <w:rPr>
-          <w:sz w:val="20"/>
-          <w:szCs w:val="20"/>
-          <w:highlight w:val="yellow"/>
-        </w:rPr>
-        <w:t xml:space="preserve">  </w:t>
-      </w:r>
-      <w:r>
-        <w:rPr>
-          <w:sz w:val="20"/>
-          <w:szCs w:val="20"/>
-        </w:rPr>
-        <w:t>-</w:t>
-      </w:r>
-      <w:proofErr w:type="gramEnd"/>
-      <w:r>
-        <w:rPr>
-          <w:sz w:val="20"/>
-          <w:szCs w:val="20"/>
-        </w:rPr>
-        <w:t xml:space="preserve">     </w:t>
-      </w:r>
-      <w:proofErr w:type="spellStart"/>
-      <w:r>
-        <w:rPr>
-          <w:sz w:val="20"/>
-          <w:szCs w:val="20"/>
-        </w:rPr>
-        <w:t>tp</w:t>
-      </w:r>
-      <w:proofErr w:type="spellEnd"/>
-      <w:r>
-        <w:rPr>
-          <w:sz w:val="20"/>
-          <w:szCs w:val="20"/>
-        </w:rPr>
-        <w:t xml:space="preserve"> make </w:t>
-      </w:r>
-      <w:proofErr w:type="spellStart"/>
-      <w:r>
-        <w:rPr>
-          <w:sz w:val="20"/>
-          <w:szCs w:val="20"/>
-        </w:rPr>
-        <w:t>ubunut</w:t>
-      </w:r>
-      <w:proofErr w:type="spellEnd"/>
-      <w:r>
-        <w:rPr>
-          <w:sz w:val="20"/>
-          <w:szCs w:val="20"/>
-        </w:rPr>
-        <w:t xml:space="preserve"> user</w:t>
-      </w:r>
-      <w:r>
-        <w:rPr>
-          <w:sz w:val="20"/>
-          <w:szCs w:val="20"/>
-        </w:rPr>
-        <w:t xml:space="preserve"> to execute docker commands</w:t>
-      </w:r>
-    </w:p>
-    <w:p>
-      <w:pPr>
-        <w:tabs>
-          <w:tab w:val="left" w:pos="1700"/>
-        </w:tabs>
-        <w:rPr>
-          <w:sz w:val="20"/>
-          <w:szCs w:val="20"/>
-          <w:highlight w:val="yellow"/>
-        </w:rPr>
-      </w:pPr>
-      <w:proofErr w:type="spellStart"/>
-      <w:r>
-        <w:rPr>
-          <w:sz w:val="20"/>
-          <w:szCs w:val="20"/>
-          <w:highlight w:val="yellow"/>
-        </w:rPr>
-        <w:t>sudo</w:t>
-      </w:r>
-      <w:proofErr w:type="spellEnd"/>
-      <w:r>
-        <w:rPr>
-          <w:sz w:val="20"/>
-          <w:szCs w:val="20"/>
-          <w:highlight w:val="yellow"/>
-        </w:rPr>
-        <w:t xml:space="preserve"> </w:t>
-      </w:r>
-      <w:proofErr w:type="spellStart"/>
-      <w:r>
-        <w:rPr>
-          <w:sz w:val="20"/>
-          <w:szCs w:val="20"/>
-          <w:highlight w:val="yellow"/>
-        </w:rPr>
-        <w:t>init</w:t>
-      </w:r>
-      <w:proofErr w:type="spellEnd"/>
-      <w:r>
-        <w:rPr>
-          <w:sz w:val="20"/>
-          <w:szCs w:val="20"/>
-          <w:highlight w:val="yellow"/>
-        </w:rPr>
-        <w:t xml:space="preserve"> 6</w:t>
-      </w:r>
-      <w:r>
-        <w:rPr>
-          <w:sz w:val="20"/>
-          <w:szCs w:val="20"/>
-        </w:rPr>
-        <w:t xml:space="preserve"> – to restart system</w:t>
-      </w:r>
-    </w:p>
-    <w:p>
-      <w:pPr>
-        <w:tabs>
-          <w:tab w:val="left" w:pos="1700"/>
-        </w:tabs>
-        <w:rPr>
-          <w:sz w:val="20"/>
-          <w:szCs w:val="20"/>
-        </w:rPr>
-      </w:pPr>
-      <w:proofErr w:type="spellStart"/>
-      <w:r>
-        <w:rPr>
-          <w:sz w:val="20"/>
-          <w:szCs w:val="20"/>
-          <w:highlight w:val="yellow"/>
-        </w:rPr>
-        <w:t>docker</w:t>
-      </w:r>
-      <w:proofErr w:type="spellEnd"/>
-      <w:r>
-        <w:rPr>
-          <w:sz w:val="20"/>
-          <w:szCs w:val="20"/>
-          <w:highlight w:val="yellow"/>
-        </w:rPr>
-        <w:t xml:space="preserve"> </w:t>
-      </w:r>
-      <w:r>
-        <w:rPr>
-          <w:sz w:val="20"/>
-          <w:szCs w:val="20"/>
-          <w:highlight w:val="yellow"/>
-        </w:rPr>
-        <w:t>–</w:t>
-      </w:r>
-      <w:r>
-        <w:rPr>
-          <w:sz w:val="20"/>
-          <w:szCs w:val="20"/>
-          <w:highlight w:val="yellow"/>
-        </w:rPr>
-        <w:t>v</w:t>
-      </w:r>
-    </w:p>
-    <w:p>
-      <w:pPr>
-        <w:tabs>
-          <w:tab w:val="left" w:pos="1700"/>
-        </w:tabs>
-        <w:rPr>
-          <w:sz w:val="20"/>
-          <w:szCs w:val="20"/>
-        </w:rPr>
-      </w:pPr>
-    </w:p>
-    <w:p>
-      <w:pPr>
-        <w:rPr>
-          <w:b/>
-          <w:sz w:val="32"/>
-          <w:szCs w:val="32"/>
-          <w:highlight w:val="red"/>
-          <w:u w:val="single"/>
-        </w:rPr>
-      </w:pPr>
-    </w:p>
-    <w:p>
-      <w:pPr>
-        <w:rPr>
-          <w:b/>
-          <w:sz w:val="32"/>
-          <w:szCs w:val="32"/>
-          <w:highlight w:val="red"/>
-          <w:u w:val="single"/>
-        </w:rPr>
-      </w:pPr>
-    </w:p>
-    <w:p>
-      <w:pPr>
-        <w:rPr>
-          <w:b/>
-          <w:sz w:val="32"/>
-          <w:szCs w:val="32"/>
-          <w:highlight w:val="red"/>
-          <w:u w:val="single"/>
-        </w:rPr>
-      </w:pPr>
-    </w:p>
-    <w:p>
-      <w:pPr>
-        <w:rPr>
-          <w:b/>
-          <w:sz w:val="32"/>
-          <w:szCs w:val="32"/>
-          <w:highlight w:val="red"/>
-          <w:u w:val="single"/>
-        </w:rPr>
-      </w:pPr>
-    </w:p>
-    <w:p>
-      <w:pPr>
-        <w:rPr>
-          <w:b/>
-          <w:sz w:val="32"/>
-          <w:szCs w:val="32"/>
-          <w:u w:val="single"/>
-        </w:rPr>
-      </w:pPr>
-      <w:r>
-        <w:rPr>
-          <w:b/>
-          <w:sz w:val="32"/>
-          <w:szCs w:val="32"/>
-          <w:highlight w:val="red"/>
+        </w:rPr>
+      </w:pPr>
+    </w:p>
+    <w:p>
+      <w:pPr>
+        <w:rPr>
+          <w:b/>
+          <w:sz w:val="24"/>
+          <w:szCs w:val="24"/>
+          <w:u w:val="single"/>
+        </w:rPr>
+      </w:pPr>
+      <w:r>
+        <w:rPr>
+          <w:b/>
+          <w:sz w:val="24"/>
+          <w:szCs w:val="24"/>
           <w:u w:val="single"/>
         </w:rPr>
         <w:t>Docker container lifecycle</w:t>
@@ -711,11 +195,10 @@
         <w:rPr>
           <w:noProof/>
         </w:rPr>
-        <w:lastRenderedPageBreak/>
         <w:drawing>
           <wp:inline distT="0" distB="0" distL="0" distR="0" wp14:anchorId="3EA1F733" wp14:editId="06180997">
-            <wp:extent cx="5943600" cy="2549525"/>
-            <wp:effectExtent l="0" t="0" r="0" b="3175"/>
+            <wp:extent cx="6594954" cy="2828925"/>
+            <wp:effectExtent l="0" t="0" r="0" b="0"/>
             <wp:docPr id="2" name="Picture 2"/>
             <wp:cNvGraphicFramePr>
               <a:graphicFrameLocks xmlns:a="http://schemas.openxmlformats.org/drawingml/2006/main" noChangeAspect="1"/>
@@ -736,7 +219,7 @@
                   <pic:spPr>
                     <a:xfrm>
                       <a:off x="0" y="0"/>
-                      <a:ext cx="5943600" cy="2549525"/>
+                      <a:ext cx="6605704" cy="2833536"/>
                     </a:xfrm>
                     <a:prstGeom prst="rect">
                       <a:avLst/>
@@ -758,12 +241,29 @@
       </w:pPr>
     </w:p>
     <w:p>
-      <w:proofErr w:type="spellStart"/>
-      <w:r>
-        <w:rPr>
-          <w:b/>
-          <w:u w:val="single"/>
-        </w:rPr>
+      <w:pPr>
+        <w:rPr>
+          <w:b/>
+          <w:u w:val="single"/>
+        </w:rPr>
+      </w:pPr>
+    </w:p>
+    <w:p>
+      <w:pPr>
+        <w:rPr>
+          <w:b/>
+          <w:u w:val="single"/>
+        </w:rPr>
+      </w:pPr>
+    </w:p>
+    <w:p>
+      <w:proofErr w:type="spellStart"/>
+      <w:r>
+        <w:rPr>
+          <w:b/>
+          <w:u w:val="single"/>
+        </w:rPr>
+        <w:lastRenderedPageBreak/>
         <w:t>Dockerfile</w:t>
       </w:r>
       <w:proofErr w:type="spellEnd"/>
@@ -782,7 +282,6 @@
       <w:r>
         <w:rPr>
           <w:b/>
-          <w:highlight w:val="red"/>
           <w:u w:val="single"/>
         </w:rPr>
         <w:t>Dockerfile</w:t>
@@ -791,100 +290,129 @@
       <w:r>
         <w:rPr>
           <w:b/>
-          <w:highlight w:val="red"/>
-          <w:u w:val="single"/>
-        </w:rPr>
+          <w:u w:val="single"/>
+        </w:rPr>
+        <w:t xml:space="preserve"> Commands</w:t>
+      </w:r>
+    </w:p>
+    <w:p>
+      <w:r>
+        <w:rPr>
+          <w:highlight w:val="yellow"/>
+        </w:rPr>
+        <w:t>FROM</w:t>
+      </w:r>
+      <w:r>
+        <w:t xml:space="preserve"> – to pull the base image</w:t>
+      </w:r>
+    </w:p>
+    <w:p>
+      <w:r>
+        <w:rPr>
+          <w:highlight w:val="yellow"/>
+        </w:rPr>
+        <w:t>RUN</w:t>
+      </w:r>
+      <w:r>
+        <w:t xml:space="preserve"> – to execute commands</w:t>
+      </w:r>
+    </w:p>
+    <w:p>
+      <w:r>
+        <w:rPr>
+          <w:highlight w:val="yellow"/>
+        </w:rPr>
+        <w:t>CMD</w:t>
+      </w:r>
+      <w:r>
+        <w:t xml:space="preserve"> – </w:t>
+      </w:r>
+      <w:r>
+        <w:t>Specifies the default command to run when a container is started from the image.</w:t>
+      </w:r>
+    </w:p>
+    <w:p>
+      <w:r>
+        <w:rPr>
+          <w:highlight w:val="yellow"/>
+        </w:rPr>
+        <w:t>ENTRYPOINT</w:t>
+      </w:r>
+      <w:r>
+        <w:t xml:space="preserve"> – </w:t>
+      </w:r>
+      <w:r>
+        <w:t>Specifies the executable to run when the container starts</w:t>
+      </w:r>
+    </w:p>
+    <w:p>
+      <w:r>
+        <w:rPr>
+          <w:highlight w:val="yellow"/>
+        </w:rPr>
+        <w:t>WORKDIR</w:t>
+      </w:r>
+      <w:r>
+        <w:t xml:space="preserve"> – to set the working directory</w:t>
+      </w:r>
+    </w:p>
+    <w:p>
+      <w:r>
+        <w:rPr>
+          <w:highlight w:val="yellow"/>
+        </w:rPr>
+        <w:t>COPY</w:t>
+      </w:r>
+      <w:r>
+        <w:t xml:space="preserve"> – to copy a </w:t>
+      </w:r>
+      <w:r>
+        <w:t>files/</w:t>
+      </w:r>
+      <w:r>
+        <w:t>directories</w:t>
+      </w:r>
+      <w:r>
+        <w:t xml:space="preserve"> from </w:t>
+      </w:r>
+      <w:proofErr w:type="spellStart"/>
+      <w:r>
+        <w:t>docker</w:t>
+      </w:r>
+      <w:proofErr w:type="spellEnd"/>
+      <w:r>
+        <w:t xml:space="preserve"> machine to </w:t>
+      </w:r>
+      <w:proofErr w:type="spellStart"/>
+      <w:r>
+        <w:t>docker</w:t>
+      </w:r>
+      <w:proofErr w:type="spellEnd"/>
+      <w:r>
+        <w:t xml:space="preserve"> container</w:t>
+      </w:r>
+    </w:p>
+    <w:p>
+      <w:r>
+        <w:t>ADD – to copy files/</w:t>
+      </w:r>
+      <w:r>
+        <w:t>folders</w:t>
+      </w:r>
+      <w:r>
+        <w:t xml:space="preserve"> and </w:t>
+      </w:r>
+      <w:proofErr w:type="gramStart"/>
+      <w:r>
+        <w:t xml:space="preserve">also </w:t>
+      </w:r>
+      <w:r>
+        <w:t xml:space="preserve"> from</w:t>
+      </w:r>
+      <w:proofErr w:type="gramEnd"/>
+      <w:r>
         <w:t xml:space="preserve"> </w:t>
       </w:r>
-      <w:r>
-        <w:rPr>
-          <w:b/>
-          <w:highlight w:val="red"/>
-          <w:u w:val="single"/>
-        </w:rPr>
-        <w:t>Commands</w:t>
-      </w:r>
-    </w:p>
-    <w:p>
-      <w:r>
-        <w:rPr>
-          <w:highlight w:val="yellow"/>
-        </w:rPr>
-        <w:t>FROM</w:t>
-      </w:r>
-      <w:r>
-        <w:t xml:space="preserve"> – to pull the base image</w:t>
-      </w:r>
-    </w:p>
-    <w:p>
-      <w:r>
-        <w:rPr>
-          <w:highlight w:val="yellow"/>
-        </w:rPr>
-        <w:t>RUN</w:t>
-      </w:r>
-      <w:r>
-        <w:t xml:space="preserve"> – to execute commands</w:t>
-      </w:r>
-    </w:p>
-    <w:p>
-      <w:r>
-        <w:rPr>
-          <w:highlight w:val="yellow"/>
-        </w:rPr>
-        <w:t>CMD</w:t>
-      </w:r>
-      <w:r>
-        <w:t xml:space="preserve"> – </w:t>
-      </w:r>
-      <w:r>
-        <w:t>Specifies the default command to run when a container is started from the image.</w:t>
-      </w:r>
-    </w:p>
-    <w:p>
-      <w:r>
-        <w:rPr>
-          <w:highlight w:val="yellow"/>
-        </w:rPr>
-        <w:t>ENTRYPOINT</w:t>
-      </w:r>
-      <w:r>
-        <w:t xml:space="preserve"> – </w:t>
-      </w:r>
-      <w:r>
-        <w:t>Specifies the executable to run when the container starts</w:t>
-      </w:r>
-    </w:p>
-    <w:p>
-      <w:r>
-        <w:rPr>
-          <w:highlight w:val="yellow"/>
-        </w:rPr>
-        <w:t>WORKDIR</w:t>
-      </w:r>
-      <w:r>
-        <w:t xml:space="preserve"> – to set the working directory</w:t>
-      </w:r>
-    </w:p>
-    <w:p>
-      <w:r>
-        <w:rPr>
-          <w:highlight w:val="yellow"/>
-        </w:rPr>
-        <w:t>COPY</w:t>
-      </w:r>
-      <w:r>
-        <w:t xml:space="preserve"> – to copy a </w:t>
-      </w:r>
-      <w:r>
-        <w:t>files/</w:t>
-      </w:r>
-      <w:r>
-        <w:t>directories</w:t>
-      </w:r>
-      <w:r>
-        <w:t xml:space="preserve"> from </w:t>
-      </w:r>
       <w:proofErr w:type="spellStart"/>
       <w:r>
         <w:t>docker</w:t>
@@ -901,47 +429,9 @@
       <w:r>
         <w:t xml:space="preserve"> container</w:t>
       </w:r>
-    </w:p>
-    <w:p>
-      <w:r>
-        <w:t>ADD – to copy files/</w:t>
-      </w:r>
-      <w:r>
-        <w:t>folders</w:t>
-      </w:r>
       <w:r>
         <w:t xml:space="preserve"> and </w:t>
       </w:r>
-      <w:proofErr w:type="gramStart"/>
-      <w:r>
-        <w:t xml:space="preserve">also </w:t>
-      </w:r>
-      <w:r>
-        <w:t xml:space="preserve"> from</w:t>
-      </w:r>
-      <w:proofErr w:type="gramEnd"/>
-      <w:r>
-        <w:t xml:space="preserve"> </w:t>
-      </w:r>
-      <w:proofErr w:type="spellStart"/>
-      <w:r>
-        <w:t>docker</w:t>
-      </w:r>
-      <w:proofErr w:type="spellEnd"/>
-      <w:r>
-        <w:t xml:space="preserve"> machine to </w:t>
-      </w:r>
-      <w:proofErr w:type="spellStart"/>
-      <w:r>
-        <w:t>docker</w:t>
-      </w:r>
-      <w:proofErr w:type="spellEnd"/>
-      <w:r>
-        <w:t xml:space="preserve"> container</w:t>
-      </w:r>
-      <w:r>
-        <w:t xml:space="preserve"> and </w:t>
-      </w:r>
       <w:r>
         <w:t>but also allows you to fetch files from remote URLs and extract compressed files</w:t>
       </w:r>
@@ -971,7 +461,6 @@
         <w:t xml:space="preserve"> – to set environmental variables</w:t>
       </w:r>
     </w:p>
-    <w:p/>
     <w:p>
       <w:pPr>
         <w:spacing w:after="0" w:line="375" w:lineRule="atLeast"/>
@@ -1094,12 +583,13 @@
           <w:u w:val="single"/>
         </w:rPr>
       </w:pPr>
+      <w:bookmarkStart w:id="0" w:name="_GoBack"/>
+      <w:bookmarkEnd w:id="0"/>
       <w:r>
         <w:rPr>
           <w:b/>
           <w:sz w:val="20"/>
           <w:szCs w:val="20"/>
-          <w:highlight w:val="red"/>
           <w:u w:val="single"/>
         </w:rPr>
         <w:t>Docker commands</w:t>
@@ -1268,7 +758,6 @@
         <w:rPr>
           <w:highlight w:val="yellow"/>
         </w:rPr>
-        <w:lastRenderedPageBreak/>
         <w:t>docker</w:t>
       </w:r>
       <w:proofErr w:type="spellEnd"/>
@@ -1529,7 +1018,6 @@
       <w:r>
         <w:rPr>
           <w:b/>
-          <w:highlight w:val="yellow"/>
           <w:u w:val="single"/>
         </w:rPr>
         <w:t>Docker network</w:t>
@@ -1537,7 +1025,6 @@
       <w:r>
         <w:rPr>
           <w:b/>
-          <w:highlight w:val="red"/>
           <w:u w:val="single"/>
         </w:rPr>
         <w:t>(optional)</w:t>
@@ -1672,11 +1159,6 @@
         <w:t xml:space="preserve"> to remove </w:t>
       </w:r>
     </w:p>
-    <w:p>
-      <w:bookmarkStart w:id="0" w:name="_GoBack"/>
-      <w:bookmarkEnd w:id="0"/>
-    </w:p>
-    <w:p/>
     <w:p/>
     <w:sectPr>
       <w:pgSz w:w="12240" w:h="15840"/>

</xml_diff>